<commit_message>
Updated README to reflect installation document
</commit_message>
<xml_diff>
--- a/README.docx
+++ b/README.docx
@@ -4,138 +4,132 @@
   <w:body>
     <w:p>
       <w:r>
-        <w:t xml:space="preserve">Project Name: </w:t>
-      </w:r>
+        <w:rPr>
+          <w:b/>
+          <w:bCs/>
+        </w:rPr>
+        <w:t>CS467 Capstone</w:t>
+      </w:r>
+    </w:p>
+    <w:p>
+      <w:r>
+        <w:rPr>
+          <w:b/>
+          <w:bCs/>
+        </w:rPr>
+        <w:t>Fall 2021</w:t>
+      </w:r>
+    </w:p>
+    <w:p>
+      <w:r>
+        <w:rPr>
+          <w:b/>
+          <w:bCs/>
+        </w:rPr>
+        <w:t>Midpoint Project Archive - Installation Instructions</w:t>
+      </w:r>
+    </w:p>
+    <w:p>
       <w:proofErr w:type="spellStart"/>
       <w:r>
+        <w:rPr>
+          <w:b/>
+          <w:bCs/>
+        </w:rPr>
         <w:t>StackTrack</w:t>
       </w:r>
       <w:proofErr w:type="spellEnd"/>
       <w:r>
-        <w:t xml:space="preserve"> (Derived from Job Tracker)</w:t>
-      </w:r>
-    </w:p>
-    <w:p>
-      <w:r>
-        <w:t xml:space="preserve">Team Members: </w:t>
-      </w:r>
-    </w:p>
-    <w:p>
-      <w:pPr>
-        <w:pStyle w:val="ListParagraph"/>
-        <w:numPr>
-          <w:ilvl w:val="0"/>
-          <w:numId w:val="5"/>
-        </w:numPr>
-      </w:pPr>
-      <w:r>
-        <w:t>Nicholas Reitano (</w:t>
-      </w:r>
-      <w:hyperlink r:id="rId6">
+        <w:rPr>
+          <w:b/>
+          <w:bCs/>
+        </w:rPr>
+        <w:t xml:space="preserve"> - Job Tracker Web Application</w:t>
+      </w:r>
+    </w:p>
+    <w:p>
+      <w:r>
+        <w:rPr>
+          <w:b/>
+          <w:bCs/>
+        </w:rPr>
+        <w:t>Team Members: Kayla Hunter, Richard Nguyen, Nicholas Reitano</w:t>
+      </w:r>
+    </w:p>
+    <w:p/>
+    <w:p>
+      <w:pPr>
+        <w:jc w:val="center"/>
+      </w:pPr>
+      <w:r>
+        <w:rPr>
+          <w:b/>
+          <w:bCs/>
+        </w:rPr>
+        <w:t>Installation Instructions for Windows or Linux-Based Operating Systems</w:t>
+      </w:r>
+    </w:p>
+    <w:p>
+      <w:r>
+        <w:rPr>
+          <w:b/>
+          <w:bCs/>
+        </w:rPr>
+        <w:t>Source Code:</w:t>
+      </w:r>
+      <w:r>
+        <w:t xml:space="preserve"> </w:t>
+      </w:r>
+      <w:r>
+        <w:t xml:space="preserve">GitHub Repository: </w:t>
+      </w:r>
+      <w:hyperlink r:id="rId6" w:history="1">
         <w:r>
           <w:rPr>
-            <w:color w:val="0563C1"/>
-            <w:u w:val="single"/>
+            <w:rStyle w:val="Hyperlink"/>
           </w:rPr>
-          <w:t>reitanon@oregonstate.edu</w:t>
+          <w:t>https://github.com/nreitano95/StackTrack</w:t>
         </w:r>
       </w:hyperlink>
       <w:r>
-        <w:t>)</w:t>
-      </w:r>
-    </w:p>
-    <w:p>
-      <w:pPr>
-        <w:pStyle w:val="ListParagraph"/>
-        <w:numPr>
-          <w:ilvl w:val="0"/>
-          <w:numId w:val="5"/>
-        </w:numPr>
-      </w:pPr>
-      <w:r>
-        <w:t>Kayla Hunter (</w:t>
+        <w:t> </w:t>
+      </w:r>
+    </w:p>
+    <w:p>
+      <w:r>
+        <w:rPr>
+          <w:b/>
+          <w:bCs/>
+        </w:rPr>
+        <w:t>Hosted Website:</w:t>
+      </w:r>
+      <w:r>
+        <w:t xml:space="preserve"> </w:t>
       </w:r>
       <w:hyperlink r:id="rId7" w:history="1">
         <w:r>
           <w:rPr>
             <w:rStyle w:val="Hyperlink"/>
           </w:rPr>
-          <w:t>huntkayl@oregonstate.edu</w:t>
+          <w:t>http://stacktrack-osu.herokuapp.com/</w:t>
         </w:r>
       </w:hyperlink>
       <w:r>
-        <w:t>)</w:t>
-      </w:r>
-    </w:p>
-    <w:p>
-      <w:pPr>
-        <w:pStyle w:val="ListParagraph"/>
-        <w:numPr>
-          <w:ilvl w:val="0"/>
-          <w:numId w:val="5"/>
-        </w:numPr>
-      </w:pPr>
-      <w:r>
-        <w:t>Richard Nguyen (</w:t>
-      </w:r>
-      <w:hyperlink r:id="rId8" w:history="1">
-        <w:r>
-          <w:rPr>
-            <w:rStyle w:val="Hyperlink"/>
-          </w:rPr>
-          <w:t>nguyeric@oregonstate.edu</w:t>
-        </w:r>
-      </w:hyperlink>
-      <w:r>
-        <w:t xml:space="preserve">) </w:t>
-      </w:r>
-    </w:p>
-    <w:p>
-      <w:r>
-        <w:t xml:space="preserve">Hosted Website: </w:t>
-      </w:r>
-      <w:hyperlink r:id="rId9" w:history="1">
-        <w:r>
-          <w:rPr>
-            <w:rStyle w:val="Hyperlink"/>
-          </w:rPr>
-          <w:t>https://stacktrack-osu.herokuapp.com/</w:t>
-        </w:r>
-      </w:hyperlink>
-      <w:r>
-        <w:t xml:space="preserve"> </w:t>
-      </w:r>
-    </w:p>
-    <w:p>
-      <w:r>
-        <w:t>CS467 – Fall 2021</w:t>
-      </w:r>
-    </w:p>
-    <w:p/>
-    <w:p>
-      <w:pPr>
-        <w:jc w:val="center"/>
+        <w:t> </w:t>
+      </w:r>
+    </w:p>
+    <w:p>
+      <w:r>
         <w:rPr>
           <w:b/>
           <w:bCs/>
         </w:rPr>
-      </w:pPr>
-      <w:r>
-        <w:rPr>
-          <w:b/>
-          <w:bCs/>
-        </w:rPr>
-        <w:t>Installation Instructions for Windows or Linux-based Operating Systems</w:t>
-      </w:r>
-    </w:p>
-    <w:p>
-      <w:r>
-        <w:t>L</w:t>
-      </w:r>
-      <w:r>
-        <w:t xml:space="preserve">ocal Website: </w:t>
-      </w:r>
-      <w:hyperlink r:id="rId10" w:history="1">
+        <w:t>Local Website:</w:t>
+      </w:r>
+      <w:r>
+        <w:t xml:space="preserve"> </w:t>
+      </w:r>
+      <w:hyperlink r:id="rId8" w:history="1">
         <w:r>
           <w:rPr>
             <w:rStyle w:val="Hyperlink"/>
@@ -144,9 +138,24 @@
         </w:r>
       </w:hyperlink>
     </w:p>
-    <w:p/>
-    <w:p>
-      <w:pPr>
+    <w:p>
+      <w:pPr>
+        <w:rPr>
+          <w:b/>
+          <w:bCs/>
+        </w:rPr>
+      </w:pPr>
+      <w:r>
+        <w:rPr>
+          <w:b/>
+          <w:bCs/>
+        </w:rPr>
+        <w:t>Installation Instructions:</w:t>
+      </w:r>
+    </w:p>
+    <w:p>
+      <w:pPr>
+        <w:pStyle w:val="ListParagraph"/>
         <w:numPr>
           <w:ilvl w:val="0"/>
           <w:numId w:val="2"/>
@@ -160,17 +169,19 @@
         </w:pBdr>
         <w:spacing w:after="0"/>
       </w:pPr>
-      <w:bookmarkStart w:id="0" w:name="_heading=h.gjdgxs" w:colFirst="0" w:colLast="0"/>
-      <w:bookmarkEnd w:id="0"/>
-      <w:r>
-        <w:rPr>
-          <w:color w:val="000000"/>
-        </w:rPr>
-        <w:t>Open a terminal (either Windows’ Command Prompt or a Linux-based shell) and navigate to the newly created directory with the extracted files.</w:t>
-      </w:r>
-    </w:p>
-    <w:p>
-      <w:pPr>
+      <w:r>
+        <w:t xml:space="preserve">Unzip the </w:t>
+      </w:r>
+      <w:r>
+        <w:t>source code</w:t>
+      </w:r>
+      <w:r>
+        <w:t xml:space="preserve"> into a new directory.</w:t>
+      </w:r>
+    </w:p>
+    <w:p>
+      <w:pPr>
+        <w:pStyle w:val="ListParagraph"/>
         <w:numPr>
           <w:ilvl w:val="0"/>
           <w:numId w:val="2"/>
@@ -188,13 +199,29 @@
         <w:rPr>
           <w:color w:val="000000"/>
         </w:rPr>
-        <w:t>If you have Python version 3.6 or higher al</w:t>
-      </w:r>
-      <w:r>
-        <w:rPr>
-          <w:color w:val="000000"/>
-        </w:rPr>
-        <w:t>ready installed on your machine, skip this step.</w:t>
+        <w:t>Open a terminal (either Windows’ Command Prompt or a Linux-based shell) and navigate to the newly created directory with the extracted files.</w:t>
+      </w:r>
+    </w:p>
+    <w:p>
+      <w:pPr>
+        <w:numPr>
+          <w:ilvl w:val="0"/>
+          <w:numId w:val="2"/>
+        </w:numPr>
+        <w:pBdr>
+          <w:top w:val="nil"/>
+          <w:left w:val="nil"/>
+          <w:bottom w:val="nil"/>
+          <w:right w:val="nil"/>
+          <w:between w:val="nil"/>
+        </w:pBdr>
+        <w:spacing w:after="0"/>
+      </w:pPr>
+      <w:r>
+        <w:rPr>
+          <w:color w:val="000000"/>
+        </w:rPr>
+        <w:t>If you have Python version 3.6 or higher already installed on your machine, skip this step.</w:t>
       </w:r>
     </w:p>
     <w:p>
@@ -218,7 +245,7 @@
         </w:rPr>
         <w:t xml:space="preserve">Otherwise, download and install python from:  </w:t>
       </w:r>
-      <w:hyperlink r:id="rId11">
+      <w:hyperlink r:id="rId9">
         <w:r>
           <w:rPr>
             <w:color w:val="0563C1"/>
@@ -253,21 +280,7 @@
         <w:rPr>
           <w:color w:val="000000"/>
         </w:rPr>
-        <w:t xml:space="preserve">Install Python with </w:t>
-      </w:r>
-      <w:proofErr w:type="gramStart"/>
-      <w:r>
-        <w:rPr>
-          <w:color w:val="000000"/>
-        </w:rPr>
-        <w:t>all of</w:t>
-      </w:r>
-      <w:proofErr w:type="gramEnd"/>
-      <w:r>
-        <w:rPr>
-          <w:color w:val="000000"/>
-        </w:rPr>
-        <w:t xml:space="preserve"> the default recommended settings</w:t>
+        <w:t>Install Python with all of the default recommended settings</w:t>
       </w:r>
     </w:p>
     <w:p>
@@ -289,13 +302,7 @@
         <w:rPr>
           <w:color w:val="000000"/>
         </w:rPr>
-        <w:t>Once installe</w:t>
-      </w:r>
-      <w:r>
-        <w:rPr>
-          <w:color w:val="000000"/>
-        </w:rPr>
-        <w:t>d, be sure you set up the PATH variable for Python so you can enter commands in the terminal.</w:t>
+        <w:t>Once installed, be sure you set up the PATH variable for Python so you can enter commands in the terminal.</w:t>
       </w:r>
     </w:p>
     <w:p>
@@ -319,20 +326,13 @@
         </w:rPr>
         <w:t xml:space="preserve">For detailed instructions for this step, please view: </w:t>
       </w:r>
-      <w:hyperlink r:id="rId12">
+      <w:hyperlink r:id="rId10">
         <w:r>
           <w:rPr>
             <w:color w:val="0563C1"/>
             <w:u w:val="single"/>
           </w:rPr>
-          <w:t>https://w</w:t>
-        </w:r>
-        <w:r>
-          <w:rPr>
-            <w:color w:val="0563C1"/>
-            <w:u w:val="single"/>
-          </w:rPr>
-          <w:t>ww.educative.io/edpresso/how-to-add-python-to-path-variable-in-windows</w:t>
+          <w:t>https://www.educative.io/edpresso/how-to-add-python-to-path-variable-in-windows</w:t>
         </w:r>
       </w:hyperlink>
       <w:r>
@@ -371,6 +371,112 @@
     </w:p>
     <w:p>
       <w:pPr>
+        <w:pBdr>
+          <w:top w:val="nil"/>
+          <w:left w:val="nil"/>
+          <w:bottom w:val="nil"/>
+          <w:right w:val="nil"/>
+          <w:between w:val="nil"/>
+        </w:pBdr>
+        <w:spacing w:after="0"/>
+        <w:ind w:left="1440"/>
+      </w:pPr>
+      <w:r>
+        <w:t xml:space="preserve">pip install </w:t>
+      </w:r>
+      <w:proofErr w:type="spellStart"/>
+      <w:r>
+        <w:t>virtualenv</w:t>
+      </w:r>
+      <w:proofErr w:type="spellEnd"/>
+    </w:p>
+    <w:p>
+      <w:pPr>
+        <w:numPr>
+          <w:ilvl w:val="0"/>
+          <w:numId w:val="2"/>
+        </w:numPr>
+        <w:pBdr>
+          <w:top w:val="nil"/>
+          <w:left w:val="nil"/>
+          <w:bottom w:val="nil"/>
+          <w:right w:val="nil"/>
+          <w:between w:val="nil"/>
+        </w:pBdr>
+        <w:spacing w:after="0"/>
+      </w:pPr>
+      <w:r>
+        <w:rPr>
+          <w:color w:val="000000"/>
+        </w:rPr>
+        <w:t xml:space="preserve">Enter the following command in the terminal to create a virtual environment: </w:t>
+      </w:r>
+    </w:p>
+    <w:p>
+      <w:pPr>
+        <w:pBdr>
+          <w:top w:val="nil"/>
+          <w:left w:val="nil"/>
+          <w:bottom w:val="nil"/>
+          <w:right w:val="nil"/>
+          <w:between w:val="nil"/>
+        </w:pBdr>
+        <w:spacing w:after="0"/>
+        <w:ind w:left="1440"/>
+      </w:pPr>
+      <w:r>
+        <w:rPr>
+          <w:color w:val="000000"/>
+        </w:rPr>
+        <w:t xml:space="preserve">python -m </w:t>
+      </w:r>
+      <w:proofErr w:type="spellStart"/>
+      <w:r>
+        <w:rPr>
+          <w:color w:val="000000"/>
+        </w:rPr>
+        <w:t>venv</w:t>
+      </w:r>
+      <w:proofErr w:type="spellEnd"/>
+      <w:r>
+        <w:rPr>
+          <w:color w:val="000000"/>
+        </w:rPr>
+        <w:t xml:space="preserve"> </w:t>
+      </w:r>
+      <w:proofErr w:type="spellStart"/>
+      <w:r>
+        <w:rPr>
+          <w:color w:val="000000"/>
+        </w:rPr>
+        <w:t>venv</w:t>
+      </w:r>
+      <w:proofErr w:type="spellEnd"/>
+    </w:p>
+    <w:p>
+      <w:pPr>
+        <w:numPr>
+          <w:ilvl w:val="0"/>
+          <w:numId w:val="2"/>
+        </w:numPr>
+        <w:pBdr>
+          <w:top w:val="nil"/>
+          <w:left w:val="nil"/>
+          <w:bottom w:val="nil"/>
+          <w:right w:val="nil"/>
+          <w:between w:val="nil"/>
+        </w:pBdr>
+        <w:spacing w:after="0"/>
+      </w:pPr>
+      <w:r>
+        <w:rPr>
+          <w:color w:val="000000"/>
+        </w:rPr>
+        <w:t xml:space="preserve">Enter the following command in the terminal to activate the virtual environment: </w:t>
+      </w:r>
+    </w:p>
+    <w:p>
+      <w:pPr>
         <w:numPr>
           <w:ilvl w:val="1"/>
           <w:numId w:val="2"/>
@@ -385,122 +491,37 @@
         <w:spacing w:after="0"/>
       </w:pPr>
       <w:r>
-        <w:t xml:space="preserve">pip install </w:t>
-      </w:r>
+        <w:rPr>
+          <w:color w:val="000000"/>
+        </w:rPr>
+        <w:t xml:space="preserve">Windows Operating System: </w:t>
+      </w:r>
+    </w:p>
+    <w:p>
+      <w:pPr>
+        <w:pBdr>
+          <w:top w:val="nil"/>
+          <w:left w:val="nil"/>
+          <w:bottom w:val="nil"/>
+          <w:right w:val="nil"/>
+          <w:between w:val="nil"/>
+        </w:pBdr>
+        <w:spacing w:after="0"/>
+        <w:ind w:left="2160"/>
+      </w:pPr>
       <w:proofErr w:type="spellStart"/>
       <w:r>
-        <w:t>virtualenv</w:t>
+        <w:rPr>
+          <w:color w:val="000000"/>
+        </w:rPr>
+        <w:t>venv</w:t>
       </w:r>
       <w:proofErr w:type="spellEnd"/>
-    </w:p>
-    <w:p>
-      <w:pPr>
-        <w:numPr>
-          <w:ilvl w:val="0"/>
-          <w:numId w:val="2"/>
-        </w:numPr>
-        <w:pBdr>
-          <w:top w:val="nil"/>
-          <w:left w:val="nil"/>
-          <w:bottom w:val="nil"/>
-          <w:right w:val="nil"/>
-          <w:between w:val="nil"/>
-        </w:pBdr>
-        <w:spacing w:after="0"/>
-      </w:pPr>
-      <w:r>
-        <w:rPr>
-          <w:color w:val="000000"/>
-        </w:rPr>
-        <w:t xml:space="preserve">Enter the following command in the terminal to create a virtual environment: </w:t>
-      </w:r>
-    </w:p>
-    <w:p>
-      <w:pPr>
-        <w:numPr>
-          <w:ilvl w:val="1"/>
-          <w:numId w:val="2"/>
-        </w:numPr>
-        <w:pBdr>
-          <w:top w:val="nil"/>
-          <w:left w:val="nil"/>
-          <w:bottom w:val="nil"/>
-          <w:right w:val="nil"/>
-          <w:between w:val="nil"/>
-        </w:pBdr>
-        <w:spacing w:after="0"/>
-      </w:pPr>
-      <w:r>
-        <w:rPr>
-          <w:color w:val="000000"/>
-        </w:rPr>
-        <w:t xml:space="preserve">python -m </w:t>
-      </w:r>
-      <w:proofErr w:type="spellStart"/>
-      <w:r>
-        <w:rPr>
-          <w:color w:val="000000"/>
-        </w:rPr>
-        <w:t>venv</w:t>
-      </w:r>
-      <w:proofErr w:type="spellEnd"/>
-      <w:r>
-        <w:rPr>
-          <w:color w:val="000000"/>
-        </w:rPr>
-        <w:t xml:space="preserve"> </w:t>
-      </w:r>
-      <w:proofErr w:type="spellStart"/>
-      <w:r>
-        <w:rPr>
-          <w:color w:val="000000"/>
-        </w:rPr>
-        <w:t>venv</w:t>
-      </w:r>
-      <w:proofErr w:type="spellEnd"/>
-    </w:p>
-    <w:p>
-      <w:pPr>
-        <w:numPr>
-          <w:ilvl w:val="0"/>
-          <w:numId w:val="2"/>
-        </w:numPr>
-        <w:pBdr>
-          <w:top w:val="nil"/>
-          <w:left w:val="nil"/>
-          <w:bottom w:val="nil"/>
-          <w:right w:val="nil"/>
-          <w:between w:val="nil"/>
-        </w:pBdr>
-        <w:spacing w:after="0"/>
-      </w:pPr>
-      <w:r>
-        <w:rPr>
-          <w:color w:val="000000"/>
-        </w:rPr>
-        <w:t xml:space="preserve">Enter the following command in the terminal to activate the virtual environment: </w:t>
-      </w:r>
-    </w:p>
-    <w:p>
-      <w:pPr>
-        <w:numPr>
-          <w:ilvl w:val="1"/>
-          <w:numId w:val="2"/>
-        </w:numPr>
-        <w:pBdr>
-          <w:top w:val="nil"/>
-          <w:left w:val="nil"/>
-          <w:bottom w:val="nil"/>
-          <w:right w:val="nil"/>
-          <w:between w:val="nil"/>
-        </w:pBdr>
-        <w:spacing w:after="0"/>
-      </w:pPr>
-      <w:r>
-        <w:rPr>
-          <w:color w:val="000000"/>
-        </w:rPr>
-        <w:t xml:space="preserve">Windows Operating System: </w:t>
+      <w:r>
+        <w:rPr>
+          <w:color w:val="000000"/>
+        </w:rPr>
+        <w:t>\Scripts\activate</w:t>
       </w:r>
     </w:p>
     <w:p>
@@ -518,46 +539,8 @@
         </w:pBdr>
         <w:spacing w:after="0"/>
       </w:pPr>
-      <w:proofErr w:type="gramStart"/>
-      <w:r>
-        <w:t>.\</w:t>
-      </w:r>
-      <w:proofErr w:type="spellStart"/>
-      <w:r>
-        <w:rPr>
-          <w:color w:val="000000"/>
-        </w:rPr>
-        <w:t>venv</w:t>
-      </w:r>
-      <w:proofErr w:type="spellEnd"/>
-      <w:r>
-        <w:rPr>
-          <w:color w:val="000000"/>
-        </w:rPr>
-        <w:t>\Scripts\activate</w:t>
-      </w:r>
-      <w:proofErr w:type="gramEnd"/>
-    </w:p>
-    <w:p>
-      <w:pPr>
-        <w:numPr>
-          <w:ilvl w:val="2"/>
-          <w:numId w:val="2"/>
-        </w:numPr>
-        <w:pBdr>
-          <w:top w:val="nil"/>
-          <w:left w:val="nil"/>
-          <w:bottom w:val="nil"/>
-          <w:right w:val="nil"/>
-          <w:between w:val="nil"/>
-        </w:pBdr>
-        <w:spacing w:after="0"/>
-      </w:pPr>
-      <w:r>
-        <w:t>If you receive an error t</w:t>
-      </w:r>
-      <w:r>
-        <w:t xml:space="preserve">hat running scripts is disabled, enter the following before running the activation command (above) again: </w:t>
+      <w:r>
+        <w:t xml:space="preserve">If you receive an error that running scripts is disabled, enter the following before running the activation command (above) again: </w:t>
       </w:r>
       <w:r>
         <w:rPr>
@@ -613,18 +596,15 @@
     </w:p>
     <w:p>
       <w:pPr>
-        <w:numPr>
-          <w:ilvl w:val="2"/>
-          <w:numId w:val="2"/>
-        </w:numPr>
-        <w:pBdr>
-          <w:top w:val="nil"/>
-          <w:left w:val="nil"/>
-          <w:bottom w:val="nil"/>
-          <w:right w:val="nil"/>
-          <w:between w:val="nil"/>
-        </w:pBdr>
-        <w:spacing w:after="0"/>
+        <w:pBdr>
+          <w:top w:val="nil"/>
+          <w:left w:val="nil"/>
+          <w:bottom w:val="nil"/>
+          <w:right w:val="nil"/>
+          <w:between w:val="nil"/>
+        </w:pBdr>
+        <w:spacing w:after="0"/>
+        <w:ind w:left="2160"/>
       </w:pPr>
       <w:r>
         <w:rPr>
@@ -666,29 +646,20 @@
         <w:rPr>
           <w:color w:val="000000"/>
         </w:rPr>
-        <w:t>Enter the followin</w:t>
-      </w:r>
-      <w:r>
-        <w:rPr>
-          <w:color w:val="000000"/>
-        </w:rPr>
-        <w:t xml:space="preserve">g command in the terminal to install all dependencies: </w:t>
-      </w:r>
-    </w:p>
-    <w:p>
-      <w:pPr>
-        <w:numPr>
-          <w:ilvl w:val="1"/>
-          <w:numId w:val="2"/>
-        </w:numPr>
-        <w:pBdr>
-          <w:top w:val="nil"/>
-          <w:left w:val="nil"/>
-          <w:bottom w:val="nil"/>
-          <w:right w:val="nil"/>
-          <w:between w:val="nil"/>
-        </w:pBdr>
-        <w:spacing w:after="0"/>
+        <w:t xml:space="preserve">Enter the following command in the terminal to install all dependencies: </w:t>
+      </w:r>
+    </w:p>
+    <w:p>
+      <w:pPr>
+        <w:pBdr>
+          <w:top w:val="nil"/>
+          <w:left w:val="nil"/>
+          <w:bottom w:val="nil"/>
+          <w:right w:val="nil"/>
+          <w:between w:val="nil"/>
+        </w:pBdr>
+        <w:spacing w:after="0"/>
+        <w:ind w:left="1440"/>
       </w:pPr>
       <w:r>
         <w:rPr>
@@ -721,18 +692,15 @@
     </w:p>
     <w:p>
       <w:pPr>
-        <w:numPr>
-          <w:ilvl w:val="1"/>
-          <w:numId w:val="2"/>
-        </w:numPr>
-        <w:pBdr>
-          <w:top w:val="nil"/>
-          <w:left w:val="nil"/>
-          <w:bottom w:val="nil"/>
-          <w:right w:val="nil"/>
-          <w:between w:val="nil"/>
-        </w:pBdr>
-        <w:spacing w:after="0"/>
+        <w:pBdr>
+          <w:top w:val="nil"/>
+          <w:left w:val="nil"/>
+          <w:bottom w:val="nil"/>
+          <w:right w:val="nil"/>
+          <w:between w:val="nil"/>
+        </w:pBdr>
+        <w:spacing w:after="0"/>
+        <w:ind w:left="1440"/>
       </w:pPr>
       <w:r>
         <w:rPr>
@@ -768,28 +736,25 @@
         <w:rPr>
           <w:color w:val="000000"/>
         </w:rPr>
+        <w:lastRenderedPageBreak/>
         <w:t xml:space="preserve">In a browser, navigate to the following URL: </w:t>
       </w:r>
     </w:p>
     <w:p>
       <w:pPr>
-        <w:numPr>
-          <w:ilvl w:val="1"/>
-          <w:numId w:val="2"/>
-        </w:numPr>
-        <w:pBdr>
-          <w:top w:val="nil"/>
-          <w:left w:val="nil"/>
-          <w:bottom w:val="nil"/>
-          <w:right w:val="nil"/>
-          <w:between w:val="nil"/>
-        </w:pBdr>
-      </w:pPr>
-      <w:hyperlink r:id="rId13">
+        <w:pBdr>
+          <w:top w:val="nil"/>
+          <w:left w:val="nil"/>
+          <w:bottom w:val="nil"/>
+          <w:right w:val="nil"/>
+          <w:between w:val="nil"/>
+        </w:pBdr>
+        <w:ind w:left="1440"/>
+      </w:pPr>
+      <w:hyperlink r:id="rId11" w:history="1">
         <w:r>
           <w:rPr>
-            <w:color w:val="0563C1"/>
-            <w:u w:val="single"/>
+            <w:rStyle w:val="Hyperlink"/>
           </w:rPr>
           <w:t>http://127.0.0.1:8000/</w:t>
         </w:r>
@@ -816,23 +781,19 @@
         </w:pBdr>
       </w:pPr>
       <w:r>
-        <w:lastRenderedPageBreak/>
         <w:t>Enter the following command to deactivate the virtual environment (Windows):</w:t>
       </w:r>
     </w:p>
     <w:p>
       <w:pPr>
-        <w:numPr>
-          <w:ilvl w:val="1"/>
-          <w:numId w:val="2"/>
-        </w:numPr>
-        <w:pBdr>
-          <w:top w:val="nil"/>
-          <w:left w:val="nil"/>
-          <w:bottom w:val="nil"/>
-          <w:right w:val="nil"/>
-          <w:between w:val="nil"/>
-        </w:pBdr>
+        <w:pBdr>
+          <w:top w:val="nil"/>
+          <w:left w:val="nil"/>
+          <w:bottom w:val="nil"/>
+          <w:right w:val="nil"/>
+          <w:between w:val="nil"/>
+        </w:pBdr>
+        <w:ind w:left="1440"/>
       </w:pPr>
       <w:r>
         <w:t>D</w:t>
@@ -1063,41 +1024,7 @@
         <w:rPr>
           <w:color w:val="000000"/>
         </w:rPr>
-        <w:t xml:space="preserve">For instance, in the example, there is a Django App for “users” which handles the users account, profile, </w:t>
-      </w:r>
-      <w:proofErr w:type="gramStart"/>
-      <w:r>
-        <w:rPr>
-          <w:color w:val="000000"/>
-        </w:rPr>
-        <w:t>etc..</w:t>
-      </w:r>
-      <w:proofErr w:type="gramEnd"/>
-      <w:r>
-        <w:rPr>
-          <w:color w:val="000000"/>
-        </w:rPr>
-        <w:t xml:space="preserve">  and there is also a Django App for “organizat</w:t>
-      </w:r>
-      <w:r>
-        <w:rPr>
-          <w:color w:val="000000"/>
-        </w:rPr>
-        <w:t xml:space="preserve">ions” which houses the main features of the website: </w:t>
-      </w:r>
-      <w:proofErr w:type="gramStart"/>
-      <w:r>
-        <w:rPr>
-          <w:color w:val="000000"/>
-        </w:rPr>
-        <w:t>i.e.</w:t>
-      </w:r>
-      <w:proofErr w:type="gramEnd"/>
-      <w:r>
-        <w:rPr>
-          <w:color w:val="000000"/>
-        </w:rPr>
-        <w:t xml:space="preserve"> searching for charitable organizations, storing the user’s favorites, </w:t>
+        <w:t xml:space="preserve">For instance, in the example, there is a Django App for “users” which handles the users account, profile, etc..  and there is also a Django App for “organizations” which houses the main features of the website: i.e. searching for charitable organizations, storing the user’s favorites, </w:t>
       </w:r>
       <w:proofErr w:type="spellStart"/>
       <w:r>
@@ -1133,13 +1060,7 @@
         <w:rPr>
           <w:color w:val="000000"/>
         </w:rPr>
-        <w:t>Splitting distinct features of the website into multiple Django Applications makes each application more flexible at the c</w:t>
-      </w:r>
-      <w:r>
-        <w:rPr>
-          <w:color w:val="000000"/>
-        </w:rPr>
-        <w:t xml:space="preserve">ost of developing the site a bit more complex. </w:t>
+        <w:t xml:space="preserve">Splitting distinct features of the website into multiple Django Applications makes each application more flexible at the cost of developing the site a bit more complex. </w:t>
       </w:r>
     </w:p>
     <w:p>
@@ -1161,27 +1082,7 @@
         <w:rPr>
           <w:color w:val="000000"/>
         </w:rPr>
-        <w:t xml:space="preserve">For smaller projects, (like this), it may be easier to have </w:t>
-      </w:r>
-      <w:proofErr w:type="gramStart"/>
-      <w:r>
-        <w:rPr>
-          <w:color w:val="000000"/>
-        </w:rPr>
-        <w:t>all of</w:t>
-      </w:r>
-      <w:proofErr w:type="gramEnd"/>
-      <w:r>
-        <w:rPr>
-          <w:color w:val="000000"/>
-        </w:rPr>
-        <w:t xml:space="preserve"> our core features inside of one or two Django applications and then have another Django Application for the “users” like this example website</w:t>
-      </w:r>
-      <w:r>
-        <w:rPr>
-          <w:color w:val="000000"/>
-        </w:rPr>
-        <w:t xml:space="preserve"> demonstrates.</w:t>
+        <w:t>For smaller projects, (like this), it may be easier to have all of our core features inside of one or two Django applications and then have another Django Application for the “users” like this example website demonstrates.</w:t>
       </w:r>
     </w:p>
     <w:p>
@@ -1293,7 +1194,7 @@
         </w:rPr>
         <w:t xml:space="preserve">With the website running, if you navigate to </w:t>
       </w:r>
-      <w:hyperlink r:id="rId14">
+      <w:hyperlink r:id="rId12">
         <w:r>
           <w:rPr>
             <w:color w:val="0563C1"/>
@@ -1328,13 +1229,7 @@
         <w:rPr>
           <w:color w:val="000000"/>
         </w:rPr>
-        <w:t xml:space="preserve">I added both of you as superusers so you can log </w:t>
-      </w:r>
-      <w:r>
-        <w:rPr>
-          <w:color w:val="000000"/>
-        </w:rPr>
-        <w:t xml:space="preserve">in as admins with the following credentials: </w:t>
+        <w:t xml:space="preserve">I added both of you as superusers so you can log in as admins with the following credentials: </w:t>
       </w:r>
     </w:p>
     <w:p>
@@ -1422,6 +1317,7 @@
         <w:rPr>
           <w:color w:val="000000"/>
         </w:rPr>
+        <w:lastRenderedPageBreak/>
         <w:t>Password: testing321</w:t>
       </w:r>
     </w:p>
@@ -1488,7 +1384,6 @@
         <w:rPr>
           <w:color w:val="000000"/>
         </w:rPr>
-        <w:lastRenderedPageBreak/>
         <w:t xml:space="preserve">We don’t need to do anything with these files </w:t>
       </w:r>
     </w:p>
@@ -1551,19 +1446,11 @@
         </w:pBdr>
         <w:spacing w:after="0"/>
       </w:pPr>
-      <w:proofErr w:type="gramStart"/>
-      <w:r>
-        <w:rPr>
-          <w:color w:val="000000"/>
-        </w:rPr>
-        <w:t>i.e.</w:t>
-      </w:r>
-      <w:proofErr w:type="gramEnd"/>
-      <w:r>
-        <w:rPr>
-          <w:color w:val="000000"/>
-        </w:rPr>
-        <w:t xml:space="preserve"> the Organizations Application has a separate models.py file from the Users Application which has </w:t>
+      <w:r>
+        <w:rPr>
+          <w:color w:val="000000"/>
+        </w:rPr>
+        <w:t xml:space="preserve">i.e. the Organizations Application has a separate models.py file from the Users Application which has </w:t>
       </w:r>
       <w:proofErr w:type="spellStart"/>
       <w:r>
@@ -1643,13 +1530,7 @@
         <w:rPr>
           <w:color w:val="000000"/>
         </w:rPr>
-        <w:t>In the ex</w:t>
-      </w:r>
-      <w:r>
-        <w:rPr>
-          <w:color w:val="000000"/>
-        </w:rPr>
-        <w:t xml:space="preserve">ample, in the “organizations” application, there is a models.py file. </w:t>
+        <w:t xml:space="preserve">In the example, in the “organizations” application, there is a models.py file. </w:t>
       </w:r>
     </w:p>
     <w:p>
@@ -1686,7 +1567,7 @@
                     <pic:cNvPicPr preferRelativeResize="0"/>
                   </pic:nvPicPr>
                   <pic:blipFill>
-                    <a:blip r:embed="rId15"/>
+                    <a:blip r:embed="rId13"/>
                     <a:srcRect/>
                     <a:stretch>
                       <a:fillRect/>
@@ -1838,7 +1719,7 @@
         </w:pBdr>
         <w:spacing w:after="0"/>
       </w:pPr>
-      <w:hyperlink r:id="rId16">
+      <w:hyperlink r:id="rId14">
         <w:r>
           <w:rPr>
             <w:color w:val="0563C1"/>
@@ -1917,13 +1798,7 @@
         <w:rPr>
           <w:color w:val="000000"/>
         </w:rPr>
-        <w:t>This is the file that tells the project where the templates are located and what URL they should correspond</w:t>
-      </w:r>
-      <w:r>
-        <w:rPr>
-          <w:color w:val="000000"/>
-        </w:rPr>
-        <w:t xml:space="preserve"> to.</w:t>
+        <w:t>This is the file that tells the project where the templates are located and what URL they should correspond to.</w:t>
       </w:r>
     </w:p>
     <w:p>
@@ -1941,19 +1816,11 @@
         </w:pBdr>
         <w:spacing w:after="0"/>
       </w:pPr>
-      <w:proofErr w:type="gramStart"/>
-      <w:r>
-        <w:rPr>
-          <w:color w:val="000000"/>
-        </w:rPr>
-        <w:t>So</w:t>
-      </w:r>
-      <w:proofErr w:type="gramEnd"/>
-      <w:r>
-        <w:rPr>
-          <w:color w:val="000000"/>
-        </w:rPr>
-        <w:t xml:space="preserve"> if you create a new template, you need to update the urls.py file with the correct path.</w:t>
+      <w:r>
+        <w:rPr>
+          <w:color w:val="000000"/>
+        </w:rPr>
+        <w:t>So if you create a new template, you need to update the urls.py file with the correct path.</w:t>
       </w:r>
     </w:p>
     <w:p>
@@ -2219,13 +2086,7 @@
         <w:rPr>
           <w:color w:val="000000"/>
         </w:rPr>
-        <w:t>This folder houses the base template whi</w:t>
-      </w:r>
-      <w:r>
-        <w:rPr>
-          <w:color w:val="000000"/>
-        </w:rPr>
-        <w:t xml:space="preserve">ch stores the navbar, footer, </w:t>
+        <w:t xml:space="preserve">This folder houses the base template which stores the navbar, footer, </w:t>
       </w:r>
       <w:proofErr w:type="spellStart"/>
       <w:r>
@@ -2313,6 +2174,7 @@
         <w:rPr>
           <w:color w:val="000000"/>
         </w:rPr>
+        <w:lastRenderedPageBreak/>
         <w:t>Nothing needs to be updated to it.</w:t>
       </w:r>
     </w:p>
@@ -2335,21 +2197,7 @@
         <w:rPr>
           <w:color w:val="000000"/>
         </w:rPr>
-        <w:t xml:space="preserve">The manage.py file is </w:t>
-      </w:r>
-      <w:proofErr w:type="gramStart"/>
-      <w:r>
-        <w:rPr>
-          <w:color w:val="000000"/>
-        </w:rPr>
-        <w:t>auto-generated</w:t>
-      </w:r>
-      <w:proofErr w:type="gramEnd"/>
-      <w:r>
-        <w:rPr>
-          <w:color w:val="000000"/>
-        </w:rPr>
-        <w:t xml:space="preserve"> and does not need to be updated.</w:t>
+        <w:t>The manage.py file is auto-generated and does not need to be updated.</w:t>
       </w:r>
     </w:p>
     <w:p>
@@ -2371,22 +2219,7 @@
         <w:rPr>
           <w:color w:val="000000"/>
         </w:rPr>
-        <w:lastRenderedPageBreak/>
-        <w:t xml:space="preserve">The requirements.txt file is a way to keep track of </w:t>
-      </w:r>
-      <w:proofErr w:type="gramStart"/>
-      <w:r>
-        <w:rPr>
-          <w:color w:val="000000"/>
-        </w:rPr>
-        <w:t>all of</w:t>
-      </w:r>
-      <w:proofErr w:type="gramEnd"/>
-      <w:r>
-        <w:rPr>
-          <w:color w:val="000000"/>
-        </w:rPr>
-        <w:t xml:space="preserve"> the python packages installed and this is used by Heroku to build the web app. </w:t>
+        <w:t xml:space="preserve">The requirements.txt file is a way to keep track of all of the python packages installed and this is used by Heroku to build the web app. </w:t>
       </w:r>
     </w:p>
     <w:p>
@@ -2408,13 +2241,7 @@
         <w:rPr>
           <w:color w:val="000000"/>
         </w:rPr>
-        <w:t>If a new package is installed, make sure to upd</w:t>
-      </w:r>
-      <w:r>
-        <w:rPr>
-          <w:color w:val="000000"/>
-        </w:rPr>
-        <w:t xml:space="preserve">ate this requirements.txt file by entering the following in the command line: </w:t>
+        <w:t xml:space="preserve">If a new package is installed, make sure to update this requirements.txt file by entering the following in the command line: </w:t>
       </w:r>
     </w:p>
     <w:p>
@@ -2505,6 +2332,9 @@
         </w:numPr>
       </w:pPr>
       <w:r>
+        <w:rPr>
+          <w:noProof/>
+        </w:rPr>
         <w:drawing>
           <wp:inline distT="0" distB="0" distL="0" distR="0" wp14:anchorId="49107690" wp14:editId="03DBF0B6">
             <wp:extent cx="5011838" cy="2505919"/>
@@ -2521,7 +2351,7 @@
                     <pic:cNvPicPr/>
                   </pic:nvPicPr>
                   <pic:blipFill>
-                    <a:blip r:embed="rId17"/>
+                    <a:blip r:embed="rId15"/>
                     <a:stretch>
                       <a:fillRect/>
                     </a:stretch>
@@ -2600,7 +2430,7 @@
           <w:numId w:val="7"/>
         </w:numPr>
       </w:pPr>
-      <w:hyperlink r:id="rId18" w:history="1">
+      <w:hyperlink r:id="rId16" w:history="1">
         <w:r>
           <w:rPr>
             <w:rStyle w:val="Hyperlink"/>
@@ -2726,6 +2556,7 @@
         </w:numPr>
       </w:pPr>
       <w:r>
+        <w:lastRenderedPageBreak/>
         <w:t>ddcm2q34clbltu</w:t>
       </w:r>
     </w:p>
@@ -2751,7 +2582,6 @@
       </w:pPr>
       <w:proofErr w:type="spellStart"/>
       <w:r>
-        <w:lastRenderedPageBreak/>
         <w:t>v</w:t>
       </w:r>
       <w:r>
@@ -2795,15 +2625,7 @@
         </w:numPr>
       </w:pPr>
       <w:r>
-        <w:t xml:space="preserve">Click on the newly created server name: </w:t>
-      </w:r>
-      <w:proofErr w:type="gramStart"/>
-      <w:r>
-        <w:t>i.e.</w:t>
-      </w:r>
-      <w:proofErr w:type="gramEnd"/>
-      <w:r>
-        <w:t xml:space="preserve"> OSU-</w:t>
+        <w:t>Click on the newly created server name: i.e. OSU-</w:t>
       </w:r>
       <w:proofErr w:type="spellStart"/>
       <w:r>
@@ -2820,6 +2642,9 @@
         </w:numPr>
       </w:pPr>
       <w:r>
+        <w:rPr>
+          <w:noProof/>
+        </w:rPr>
         <w:drawing>
           <wp:inline distT="0" distB="0" distL="0" distR="0" wp14:anchorId="49771FFA" wp14:editId="61E477ED">
             <wp:extent cx="4051139" cy="1596651"/>
@@ -2836,7 +2661,7 @@
                     <pic:cNvPicPr/>
                   </pic:nvPicPr>
                   <pic:blipFill>
-                    <a:blip r:embed="rId19"/>
+                    <a:blip r:embed="rId17"/>
                     <a:stretch>
                       <a:fillRect/>
                     </a:stretch>
@@ -2911,6 +2736,9 @@
         </w:numPr>
       </w:pPr>
       <w:r>
+        <w:rPr>
+          <w:noProof/>
+        </w:rPr>
         <w:drawing>
           <wp:inline distT="0" distB="0" distL="0" distR="0" wp14:anchorId="79FA31F5" wp14:editId="086C3804">
             <wp:extent cx="2005712" cy="2707905"/>
@@ -2927,7 +2755,7 @@
                     <pic:cNvPicPr/>
                   </pic:nvPicPr>
                   <pic:blipFill>
-                    <a:blip r:embed="rId20"/>
+                    <a:blip r:embed="rId18"/>
                     <a:stretch>
                       <a:fillRect/>
                     </a:stretch>
@@ -2961,6 +2789,9 @@
         <w:t>Then Click on Schemas</w:t>
       </w:r>
       <w:r>
+        <w:rPr>
+          <w:noProof/>
+        </w:rPr>
         <w:drawing>
           <wp:inline distT="0" distB="0" distL="0" distR="0" wp14:anchorId="5D037B26" wp14:editId="074E463F">
             <wp:extent cx="3102554" cy="4728258"/>
@@ -2977,7 +2808,7 @@
                     <pic:cNvPicPr/>
                   </pic:nvPicPr>
                   <pic:blipFill>
-                    <a:blip r:embed="rId21"/>
+                    <a:blip r:embed="rId19"/>
                     <a:stretch>
                       <a:fillRect/>
                     </a:stretch>
@@ -3019,6 +2850,9 @@
         </w:numPr>
       </w:pPr>
       <w:r>
+        <w:rPr>
+          <w:noProof/>
+        </w:rPr>
         <w:drawing>
           <wp:inline distT="0" distB="0" distL="0" distR="0" wp14:anchorId="3E7DD97C" wp14:editId="69CFCF7A">
             <wp:extent cx="3946967" cy="2405288"/>
@@ -3035,7 +2869,7 @@
                     <pic:cNvPicPr/>
                   </pic:nvPicPr>
                   <pic:blipFill>
-                    <a:blip r:embed="rId22"/>
+                    <a:blip r:embed="rId20"/>
                     <a:stretch>
                       <a:fillRect/>
                     </a:stretch>
@@ -3095,6 +2929,9 @@
         </w:numPr>
       </w:pPr>
       <w:r>
+        <w:rPr>
+          <w:noProof/>
+        </w:rPr>
         <w:lastRenderedPageBreak/>
         <w:drawing>
           <wp:inline distT="0" distB="0" distL="0" distR="0" wp14:anchorId="6BEA5DC1" wp14:editId="370CC353">
@@ -3112,7 +2949,7 @@
                     <pic:cNvPicPr/>
                   </pic:nvPicPr>
                   <pic:blipFill>
-                    <a:blip r:embed="rId23"/>
+                    <a:blip r:embed="rId21"/>
                     <a:stretch>
                       <a:fillRect/>
                     </a:stretch>
@@ -3153,13 +2990,8 @@
           <w:numId w:val="7"/>
         </w:numPr>
       </w:pPr>
-      <w:proofErr w:type="gramStart"/>
-      <w:r>
-        <w:t>But,</w:t>
-      </w:r>
-      <w:proofErr w:type="gramEnd"/>
-      <w:r>
-        <w:t xml:space="preserve"> I would strongly recommend to only change the structure of the database using Django’s models. </w:t>
+      <w:r>
+        <w:t xml:space="preserve">But, I would strongly recommend to only change the structure of the database using Django’s models. </w:t>
       </w:r>
     </w:p>
     <w:p>
@@ -4505,7 +4337,6 @@
   <w:style w:type="character" w:default="1" w:styleId="DefaultParagraphFont">
     <w:name w:val="Default Paragraph Font"/>
     <w:uiPriority w:val="1"/>
-    <w:semiHidden/>
     <w:unhideWhenUsed/>
   </w:style>
   <w:style w:type="table" w:default="1" w:styleId="TableNormal">

</xml_diff>